<commit_message>
Mise à jour doucmentation proej
</commit_message>
<xml_diff>
--- a/document/Documentation projet.docx
+++ b/document/Documentation projet.docx
@@ -13757,25 +13757,64 @@
           <w:p>
             <w:pPr>
               <w:spacing w:after="0"/>
-              <w:jc w:val="both"/>
             </w:pPr>
             <w:r>
               <w:t xml:space="preserve">-  </w:t>
             </w:r>
-            <w:bookmarkStart w:id="45" w:name="_GoBack"/>
-            <w:bookmarkEnd w:id="45"/>
+            <w:r>
+              <w:t>« </w:t>
+            </w:r>
+            <w:proofErr w:type="spellStart"/>
+            <w:r>
+              <w:t>per_role</w:t>
+            </w:r>
+            <w:proofErr w:type="spellEnd"/>
+            <w:r>
+              <w:t> » : profil d’un individu du personnel, si connecté</w:t>
+            </w:r>
             <w:r>
               <w:br/>
               <w:t xml:space="preserve">- </w:t>
+            </w:r>
+            <w:r>
+              <w:t>« </w:t>
+            </w:r>
+            <w:proofErr w:type="spellStart"/>
+            <w:r>
+              <w:t>cli</w:t>
+            </w:r>
+            <w:r>
+              <w:t>_id</w:t>
+            </w:r>
+            <w:r>
+              <w:t>l</w:t>
+            </w:r>
+            <w:proofErr w:type="spellEnd"/>
+            <w:r>
+              <w:t xml:space="preserve"> » : </w:t>
+            </w:r>
+            <w:r>
+              <w:t>identifiant d’un client, si connecté</w:t>
             </w:r>
           </w:p>
           <w:p>
             <w:pPr>
               <w:spacing w:after="0"/>
-              <w:jc w:val="both"/>
             </w:pPr>
             <w:r>
-              <w:t>-</w:t>
+              <w:t>- «</w:t>
+            </w:r>
+            <w:r>
+              <w:t>message</w:t>
+            </w:r>
+            <w:r>
+              <w:t> » :</w:t>
+            </w:r>
+            <w:r>
+              <w:t xml:space="preserve"> tableau d’erreurs temporaire, affichés puis supprimés de la variable de session</w:t>
+            </w:r>
+            <w:r>
+              <w:t xml:space="preserve"> </w:t>
             </w:r>
           </w:p>
         </w:tc>
@@ -13804,18 +13843,8 @@
               <w:spacing w:after="0"/>
               <w:jc w:val="both"/>
             </w:pPr>
-            <w:r>
-              <w:t>Requête / Procédure stockée</w:t>
-            </w:r>
-          </w:p>
-          <w:p>
-            <w:pPr>
-              <w:spacing w:after="0"/>
-              <w:jc w:val="both"/>
-            </w:pPr>
-            <w:r>
-              <w:t>(Nom et paramètres)</w:t>
-            </w:r>
+            <w:bookmarkStart w:id="45" w:name="_GoBack"/>
+            <w:bookmarkEnd w:id="45"/>
           </w:p>
         </w:tc>
       </w:tr>
@@ -13843,13 +13872,8 @@
               <w:spacing w:after="0"/>
               <w:jc w:val="both"/>
             </w:pPr>
-            <w:proofErr w:type="spellStart"/>
-            <w:r>
-              <w:t>xxxx</w:t>
-            </w:r>
-            <w:proofErr w:type="spellEnd"/>
-            <w:r>
-              <w:t>, entier</w:t>
+            <w:r>
+              <w:t>Pas de retour</w:t>
             </w:r>
           </w:p>
         </w:tc>
@@ -13936,6 +13960,7 @@
               <w:jc w:val="both"/>
             </w:pPr>
             <w:r>
+              <w:lastRenderedPageBreak/>
               <w:t>Description</w:t>
             </w:r>
           </w:p>
@@ -13966,7 +13991,6 @@
               <w:jc w:val="both"/>
             </w:pPr>
             <w:r>
-              <w:lastRenderedPageBreak/>
               <w:t>Auteur</w:t>
             </w:r>
           </w:p>
@@ -15979,7 +16003,6 @@
     <w:rsid w:val="003747EF"/>
     <w:rsid w:val="00477658"/>
     <w:rsid w:val="00517929"/>
-    <w:rsid w:val="005D199B"/>
     <w:rsid w:val="005E079A"/>
     <w:rsid w:val="005E11B6"/>
     <w:rsid w:val="00787989"/>
@@ -15987,6 +16010,7 @@
     <w:rsid w:val="009A5582"/>
     <w:rsid w:val="00B22255"/>
     <w:rsid w:val="00C06BA9"/>
+    <w:rsid w:val="00D72F28"/>
     <w:rsid w:val="00E8329B"/>
     <w:rsid w:val="00EA5D14"/>
     <w:rsid w:val="00F033A8"/>

</xml_diff>

<commit_message>
Documentation projet mis à joru
</commit_message>
<xml_diff>
--- a/document/Documentation projet.docx
+++ b/document/Documentation projet.docx
@@ -11223,7 +11223,12 @@
         <w:t>utilisat</w:t>
       </w:r>
       <w:r>
-        <w:t>eur clique sur le bouton « service » d’un hôtel alors il pourra accéder à la liste des services de l’</w:t>
+        <w:t>eur clique sur le bouton « service » d’un hôtel alors il p</w:t>
+      </w:r>
+      <w:bookmarkStart w:id="38" w:name="_GoBack"/>
+      <w:bookmarkEnd w:id="38"/>
+      <w:r>
+        <w:t>ourra accéder à la liste des services de l’</w:t>
       </w:r>
       <w:r>
         <w:t>hôtel.</w:t>
@@ -11260,7 +11265,13 @@
         <w:jc w:val="both"/>
       </w:pPr>
       <w:r>
-        <w:t xml:space="preserve">L’administrateur pourra supprimer </w:t>
+        <w:t>L’administrateur po</w:t>
+      </w:r>
+      <w:r>
+        <w:t>0.</w:t>
+      </w:r>
+      <w:r>
+        <w:t xml:space="preserve">urra supprimer </w:t>
       </w:r>
       <w:r>
         <w:t xml:space="preserve">un </w:t>
@@ -11457,7 +11468,7 @@
       <w:pPr>
         <w:pStyle w:val="Titre3"/>
       </w:pPr>
-      <w:bookmarkStart w:id="38" w:name="_Toc132725894"/>
+      <w:bookmarkStart w:id="39" w:name="_Toc132725894"/>
       <w:r>
         <w:t xml:space="preserve">Pages </w:t>
       </w:r>
@@ -11467,7 +11478,7 @@
       <w:r>
         <w:t xml:space="preserve"> personnel</w:t>
       </w:r>
-      <w:bookmarkEnd w:id="38"/>
+      <w:bookmarkEnd w:id="39"/>
     </w:p>
     <w:p>
       <w:pPr>
@@ -11758,8 +11769,6 @@
       <w:r>
         <w:t xml:space="preserve">les données de celui-ci vont modifier le membre du personnel. Le mot de passe sera modifié même </w:t>
       </w:r>
-      <w:bookmarkStart w:id="39" w:name="_GoBack"/>
-      <w:bookmarkEnd w:id="39"/>
       <w:r>
         <w:t>s’il</w:t>
       </w:r>
@@ -17611,7 +17620,7 @@
                 <w:bCs/>
                 <w:noProof/>
               </w:rPr>
-              <w:t>32</w:t>
+              <w:t>31</w:t>
             </w:r>
             <w:r>
               <w:rPr>
@@ -19164,6 +19173,7 @@
   <w:rsids>
     <w:rsidRoot w:val="009327F4"/>
     <w:rsid w:val="00041683"/>
+    <w:rsid w:val="000B12DC"/>
     <w:rsid w:val="001216D7"/>
     <w:rsid w:val="00150921"/>
     <w:rsid w:val="0023361A"/>
@@ -19175,7 +19185,6 @@
     <w:rsid w:val="006D315E"/>
     <w:rsid w:val="00787989"/>
     <w:rsid w:val="009327F4"/>
-    <w:rsid w:val="00962694"/>
     <w:rsid w:val="009A5582"/>
     <w:rsid w:val="00B22255"/>
     <w:rsid w:val="00C06BA9"/>

</xml_diff>